<commit_message>
Added last of the use cases
</commit_message>
<xml_diff>
--- a/SpaceshipGit/Spaceship/Use_Cases/2019926_Use_Case_Opdracht_1.docx
+++ b/SpaceshipGit/Spaceship/Use_Cases/2019926_Use_Case_Opdracht_1.docx
@@ -2957,8 +2957,336 @@
                 <w:numId w:val="14"/>
               </w:numPr>
             </w:pPr>
+            <w:r>
+              <w:t>De waarde van de parameter overschrijdt de maximum waarde van cargo.</w:t>
+            </w:r>
+          </w:p>
+          <w:p>
+            <w:pPr>
+              <w:pStyle w:val="Lijstalinea"/>
+              <w:numPr>
+                <w:ilvl w:val="0"/>
+                <w:numId w:val="14"/>
+              </w:numPr>
+            </w:pPr>
+            <w:r>
+              <w:t>De parameter is negatief.</w:t>
+            </w:r>
+          </w:p>
+          <w:p>
+            <w:pPr>
+              <w:pStyle w:val="Lijstalinea"/>
+              <w:numPr>
+                <w:ilvl w:val="0"/>
+                <w:numId w:val="14"/>
+              </w:numPr>
+            </w:pPr>
+            <w:r>
+              <w:t>De parameter heeft een 0-waarde.</w:t>
+            </w:r>
+          </w:p>
+          <w:p>
+            <w:pPr>
+              <w:pStyle w:val="Lijstalinea"/>
+              <w:numPr>
+                <w:ilvl w:val="0"/>
+                <w:numId w:val="14"/>
+              </w:numPr>
+            </w:pPr>
+            <w:r>
+              <w:t>De parameter heeft geen waarde.</w:t>
+            </w:r>
+          </w:p>
+          <w:p>
+            <w:pPr>
+              <w:pStyle w:val="Lijstalinea"/>
+              <w:numPr>
+                <w:ilvl w:val="0"/>
+                <w:numId w:val="14"/>
+              </w:numPr>
+            </w:pPr>
+            <w:r>
+              <w:t>De waarde cargo wordt niet bijgewerkt.</w:t>
+            </w:r>
+          </w:p>
+        </w:tc>
+      </w:tr>
+    </w:tbl>
+    <w:p/>
+    <w:p>
+      <w:r>
+        <w:br w:type="page"/>
+      </w:r>
+    </w:p>
+    <w:tbl>
+      <w:tblPr>
+        <w:tblStyle w:val="Tabelraster"/>
+        <w:tblW w:w="0" w:type="auto"/>
+        <w:tblLook w:val="04A0" w:firstRow="1" w:lastRow="0" w:firstColumn="1" w:lastColumn="0" w:noHBand="0" w:noVBand="1"/>
+      </w:tblPr>
+      <w:tblGrid>
+        <w:gridCol w:w="1696"/>
+        <w:gridCol w:w="7366"/>
+      </w:tblGrid>
+      <w:tr>
+        <w:tc>
+          <w:tcPr>
+            <w:tcW w:w="1696" w:type="dxa"/>
+          </w:tcPr>
+          <w:p>
+            <w:r>
+              <w:lastRenderedPageBreak/>
+              <w:t>Naam:</w:t>
+            </w:r>
+          </w:p>
+        </w:tc>
+        <w:tc>
+          <w:tcPr>
+            <w:tcW w:w="7366" w:type="dxa"/>
+          </w:tcPr>
+          <w:p>
+            <w:proofErr w:type="spellStart"/>
+            <w:r>
+              <w:t>UnloadCargo</w:t>
+            </w:r>
+            <w:proofErr w:type="spellEnd"/>
+          </w:p>
+        </w:tc>
+      </w:tr>
+      <w:tr>
+        <w:tc>
+          <w:tcPr>
+            <w:tcW w:w="1696" w:type="dxa"/>
+          </w:tcPr>
+          <w:p>
+            <w:r>
+              <w:t>Beschrijving:</w:t>
+            </w:r>
+          </w:p>
+        </w:tc>
+        <w:tc>
+          <w:tcPr>
+            <w:tcW w:w="7366" w:type="dxa"/>
+          </w:tcPr>
+          <w:p>
+            <w:r>
+              <w:t xml:space="preserve">Een </w:t>
+            </w:r>
+            <w:proofErr w:type="spellStart"/>
+            <w:r>
+              <w:t>cargoship</w:t>
+            </w:r>
+            <w:proofErr w:type="spellEnd"/>
+            <w:r>
+              <w:t xml:space="preserve"> moet ontdaan kunnen worden van zijn cargo. Deze wordt numeriek weergegeven.</w:t>
+            </w:r>
+          </w:p>
+        </w:tc>
+      </w:tr>
+      <w:tr>
+        <w:tc>
+          <w:tcPr>
+            <w:tcW w:w="1696" w:type="dxa"/>
+          </w:tcPr>
+          <w:p>
+            <w:r>
+              <w:t>Actors:</w:t>
+            </w:r>
+          </w:p>
+        </w:tc>
+        <w:tc>
+          <w:tcPr>
+            <w:tcW w:w="7366" w:type="dxa"/>
+          </w:tcPr>
+          <w:p>
+            <w:r>
+              <w:t>Cargoship.</w:t>
+            </w:r>
+          </w:p>
+        </w:tc>
+      </w:tr>
+      <w:tr>
+        <w:tc>
+          <w:tcPr>
+            <w:tcW w:w="1696" w:type="dxa"/>
+          </w:tcPr>
+          <w:p>
+            <w:r>
+              <w:t>Preconditie:</w:t>
+            </w:r>
+          </w:p>
+        </w:tc>
+        <w:tc>
+          <w:tcPr>
+            <w:tcW w:w="7366" w:type="dxa"/>
+          </w:tcPr>
+          <w:p>
+            <w:r>
+              <w:t>De methode wordt ergens anders in het programma aangeroepen met een parameter.</w:t>
+            </w:r>
+          </w:p>
+        </w:tc>
+      </w:tr>
+      <w:tr>
+        <w:tc>
+          <w:tcPr>
+            <w:tcW w:w="1696" w:type="dxa"/>
+          </w:tcPr>
+          <w:p>
+            <w:r>
+              <w:t>Postconditie:</w:t>
+            </w:r>
+          </w:p>
+        </w:tc>
+        <w:tc>
+          <w:tcPr>
+            <w:tcW w:w="7366" w:type="dxa"/>
+          </w:tcPr>
+          <w:p>
+            <w:r>
+              <w:t>De waarde van Cargo is aangepast.</w:t>
+            </w:r>
+          </w:p>
+        </w:tc>
+      </w:tr>
+      <w:tr>
+        <w:tc>
+          <w:tcPr>
+            <w:tcW w:w="1696" w:type="dxa"/>
+          </w:tcPr>
+          <w:p>
+            <w:r>
+              <w:t>Flow:</w:t>
+            </w:r>
+          </w:p>
+        </w:tc>
+        <w:tc>
+          <w:tcPr>
+            <w:tcW w:w="7366" w:type="dxa"/>
+          </w:tcPr>
+          <w:p>
+            <w:pPr>
+              <w:pStyle w:val="Lijstalinea"/>
+              <w:numPr>
+                <w:ilvl w:val="0"/>
+                <w:numId w:val="27"/>
+              </w:numPr>
+            </w:pPr>
+            <w:r>
+              <w:t>De methode wordt aangeroepen.</w:t>
+            </w:r>
+          </w:p>
+          <w:p>
+            <w:pPr>
+              <w:pStyle w:val="Lijstalinea"/>
+              <w:numPr>
+                <w:ilvl w:val="0"/>
+                <w:numId w:val="27"/>
+              </w:numPr>
+            </w:pPr>
+            <w:r>
+              <w:t>Er wordt gekeken of er cargo aanwezig is.</w:t>
+            </w:r>
+          </w:p>
+          <w:p>
+            <w:pPr>
+              <w:pStyle w:val="Lijstalinea"/>
+              <w:numPr>
+                <w:ilvl w:val="0"/>
+                <w:numId w:val="27"/>
+              </w:numPr>
+            </w:pPr>
+            <w:r>
+              <w:t>De waarde van cargo wordt aangepast.</w:t>
+            </w:r>
+          </w:p>
+        </w:tc>
+      </w:tr>
+      <w:tr>
+        <w:tc>
+          <w:tcPr>
+            <w:tcW w:w="1696" w:type="dxa"/>
+          </w:tcPr>
+          <w:p>
+            <w:r>
+              <w:t>Uitzonderingen:</w:t>
+            </w:r>
+          </w:p>
+        </w:tc>
+        <w:tc>
+          <w:tcPr>
+            <w:tcW w:w="7366" w:type="dxa"/>
+          </w:tcPr>
+          <w:p>
+            <w:pPr>
+              <w:pStyle w:val="Lijstalinea"/>
+              <w:numPr>
+                <w:ilvl w:val="0"/>
+                <w:numId w:val="14"/>
+              </w:numPr>
+            </w:pPr>
+            <w:r>
+              <w:t xml:space="preserve">De waarde van de </w:t>
+            </w:r>
             <w:bookmarkStart w:id="0" w:name="_GoBack"/>
             <w:bookmarkEnd w:id="0"/>
+            <w:r>
+              <w:t xml:space="preserve">parameter overschrijdt de </w:t>
+            </w:r>
+            <w:r>
+              <w:t>minimum</w:t>
+            </w:r>
+            <w:r>
+              <w:t xml:space="preserve"> waarde van cargo.</w:t>
+            </w:r>
+          </w:p>
+          <w:p>
+            <w:pPr>
+              <w:pStyle w:val="Lijstalinea"/>
+              <w:numPr>
+                <w:ilvl w:val="0"/>
+                <w:numId w:val="14"/>
+              </w:numPr>
+            </w:pPr>
+            <w:r>
+              <w:t>De parameter is negatief.</w:t>
+            </w:r>
+          </w:p>
+          <w:p>
+            <w:pPr>
+              <w:pStyle w:val="Lijstalinea"/>
+              <w:numPr>
+                <w:ilvl w:val="0"/>
+                <w:numId w:val="14"/>
+              </w:numPr>
+            </w:pPr>
+            <w:r>
+              <w:t>De parameter heeft een 0-waarde.</w:t>
+            </w:r>
+          </w:p>
+          <w:p>
+            <w:pPr>
+              <w:pStyle w:val="Lijstalinea"/>
+              <w:numPr>
+                <w:ilvl w:val="0"/>
+                <w:numId w:val="14"/>
+              </w:numPr>
+            </w:pPr>
+            <w:r>
+              <w:t>De parameter heeft geen waarde.</w:t>
+            </w:r>
+          </w:p>
+          <w:p>
+            <w:pPr>
+              <w:pStyle w:val="Lijstalinea"/>
+              <w:numPr>
+                <w:ilvl w:val="0"/>
+                <w:numId w:val="14"/>
+              </w:numPr>
+            </w:pPr>
+            <w:r>
+              <w:t>De waarde cargo wordt niet bijgewerkt.</w:t>
+            </w:r>
           </w:p>
         </w:tc>
       </w:tr>
@@ -6587,6 +6915,95 @@
     <w:nsid w:val="6A8949A2"/>
     <w:multiLevelType w:val="hybridMultilevel"/>
     <w:tmpl w:val="AE34A4D4"/>
+    <w:lvl w:ilvl="0" w:tplc="0413000F">
+      <w:start w:val="1"/>
+      <w:numFmt w:val="decimal"/>
+      <w:lvlText w:val="%1."/>
+      <w:lvlJc w:val="left"/>
+      <w:pPr>
+        <w:ind w:left="720" w:hanging="360"/>
+      </w:pPr>
+      <w:rPr>
+        <w:rFonts w:hint="default"/>
+      </w:rPr>
+    </w:lvl>
+    <w:lvl w:ilvl="1" w:tplc="04130019" w:tentative="1">
+      <w:start w:val="1"/>
+      <w:numFmt w:val="lowerLetter"/>
+      <w:lvlText w:val="%2."/>
+      <w:lvlJc w:val="left"/>
+      <w:pPr>
+        <w:ind w:left="1440" w:hanging="360"/>
+      </w:pPr>
+    </w:lvl>
+    <w:lvl w:ilvl="2" w:tplc="0413001B" w:tentative="1">
+      <w:start w:val="1"/>
+      <w:numFmt w:val="lowerRoman"/>
+      <w:lvlText w:val="%3."/>
+      <w:lvlJc w:val="right"/>
+      <w:pPr>
+        <w:ind w:left="2160" w:hanging="180"/>
+      </w:pPr>
+    </w:lvl>
+    <w:lvl w:ilvl="3" w:tplc="0413000F" w:tentative="1">
+      <w:start w:val="1"/>
+      <w:numFmt w:val="decimal"/>
+      <w:lvlText w:val="%4."/>
+      <w:lvlJc w:val="left"/>
+      <w:pPr>
+        <w:ind w:left="2880" w:hanging="360"/>
+      </w:pPr>
+    </w:lvl>
+    <w:lvl w:ilvl="4" w:tplc="04130019" w:tentative="1">
+      <w:start w:val="1"/>
+      <w:numFmt w:val="lowerLetter"/>
+      <w:lvlText w:val="%5."/>
+      <w:lvlJc w:val="left"/>
+      <w:pPr>
+        <w:ind w:left="3600" w:hanging="360"/>
+      </w:pPr>
+    </w:lvl>
+    <w:lvl w:ilvl="5" w:tplc="0413001B" w:tentative="1">
+      <w:start w:val="1"/>
+      <w:numFmt w:val="lowerRoman"/>
+      <w:lvlText w:val="%6."/>
+      <w:lvlJc w:val="right"/>
+      <w:pPr>
+        <w:ind w:left="4320" w:hanging="180"/>
+      </w:pPr>
+    </w:lvl>
+    <w:lvl w:ilvl="6" w:tplc="0413000F" w:tentative="1">
+      <w:start w:val="1"/>
+      <w:numFmt w:val="decimal"/>
+      <w:lvlText w:val="%7."/>
+      <w:lvlJc w:val="left"/>
+      <w:pPr>
+        <w:ind w:left="5040" w:hanging="360"/>
+      </w:pPr>
+    </w:lvl>
+    <w:lvl w:ilvl="7" w:tplc="04130019" w:tentative="1">
+      <w:start w:val="1"/>
+      <w:numFmt w:val="lowerLetter"/>
+      <w:lvlText w:val="%8."/>
+      <w:lvlJc w:val="left"/>
+      <w:pPr>
+        <w:ind w:left="5760" w:hanging="360"/>
+      </w:pPr>
+    </w:lvl>
+    <w:lvl w:ilvl="8" w:tplc="0413001B" w:tentative="1">
+      <w:start w:val="1"/>
+      <w:numFmt w:val="lowerRoman"/>
+      <w:lvlText w:val="%9."/>
+      <w:lvlJc w:val="right"/>
+      <w:pPr>
+        <w:ind w:left="6480" w:hanging="180"/>
+      </w:pPr>
+    </w:lvl>
+  </w:abstractNum>
+  <w:abstractNum w:abstractNumId="26" w15:restartNumberingAfterBreak="0">
+    <w:nsid w:val="72FB4550"/>
+    <w:multiLevelType w:val="hybridMultilevel"/>
+    <w:tmpl w:val="ACC0D198"/>
     <w:lvl w:ilvl="0" w:tplc="0413000F">
       <w:start w:val="1"/>
       <w:numFmt w:val="decimal"/>
@@ -6749,6 +7166,9 @@
   </w:num>
   <w:num w:numId="26">
     <w:abstractNumId w:val="5"/>
+  </w:num>
+  <w:num w:numId="27">
+    <w:abstractNumId w:val="26"/>
   </w:num>
 </w:numbering>
 </file>

</xml_diff>